<commit_message>
lecture 1 started, syllabus updates
</commit_message>
<xml_diff>
--- a/syllabus/syllabusSp26.docx
+++ b/syllabus/syllabusSp26.docx
@@ -132,6 +132,9 @@
         <w:gridCol w:w="4045"/>
       </w:tblGrid>
       <w:tr>
+        <w:trPr>
+          <w:trHeight w:val="108"/>
+        </w:trPr>
         <w:tc>
           <w:tcPr>
             <w:tcW w:w="5305" w:type="dxa"/>
@@ -175,10 +178,7 @@
               </w:tabs>
             </w:pPr>
             <w:r>
-              <w:t xml:space="preserve">Office Hours: </w:t>
-            </w:r>
-            <w:r>
-              <w:t>??</w:t>
+              <w:t>Email: nscott@pratt.edu</w:t>
             </w:r>
           </w:p>
         </w:tc>
@@ -210,9 +210,6 @@
                 <w:highlight w:val="yellow"/>
               </w:rPr>
             </w:pPr>
-            <w:r>
-              <w:t>Email: nscott@prattu.edu</w:t>
-            </w:r>
           </w:p>
         </w:tc>
       </w:tr>
@@ -231,16 +228,7 @@
               <w:t xml:space="preserve">Location: </w:t>
             </w:r>
             <w:r>
-              <w:rPr>
-                <w:highlight w:val="yellow"/>
-              </w:rPr>
-              <w:t>Manhattan Campus, Room</w:t>
-            </w:r>
-            <w:r>
-              <w:rPr>
-                <w:highlight w:val="yellow"/>
-              </w:rPr>
-              <w:t xml:space="preserve"> ??</w:t>
+              <w:t>Manhattan Campus, Room 606</w:t>
             </w:r>
           </w:p>
         </w:tc>
@@ -286,7 +274,21 @@
         <w:rPr>
           <w:rFonts w:eastAsia="Roboto"/>
         </w:rPr>
-        <w:t>This course examines the science, art and practice of information visualization. Emphasis is placed on the ways in which position, shape, size, brightness, color, orientation, texture, and motion influence perception of information and facilitate comprehension and analysis of large and complex bodies of information. Topics include cognition and visual perception; the aesthetics of visual media; techniques for processing and manipulating information for the purpose of visualization; studies of spatial, relational, multivariate, time-series, interactive, and other visual approaches; and methods for evaluating information visualizations.</w:t>
+        <w:t xml:space="preserve">This course examines the science, art and practice of information visualization. Emphasis is placed </w:t>
+      </w:r>
+      <w:proofErr w:type="gramStart"/>
+      <w:r>
+        <w:rPr>
+          <w:rFonts w:eastAsia="Roboto"/>
+        </w:rPr>
+        <w:t>on</w:t>
+      </w:r>
+      <w:proofErr w:type="gramEnd"/>
+      <w:r>
+        <w:rPr>
+          <w:rFonts w:eastAsia="Roboto"/>
+        </w:rPr>
+        <w:t xml:space="preserve"> the ways in which position, shape, size, brightness, color, orientation, texture, and motion influence perception of information and facilitate comprehension and analysis of large and complex bodies of information. Topics include cognition and visual perception; the aesthetics of visual media; techniques for processing and manipulating information for the purpose of visualization; studies of spatial, relational, multivariate, time-series, interactive, and other visual approaches; and methods for evaluating information visualizations.</w:t>
       </w:r>
     </w:p>
     <w:p>
@@ -434,7 +436,15 @@
         </w:numPr>
       </w:pPr>
       <w:r>
-        <w:t>critically discuss information visualizations in light of current research and practice.</w:t>
+        <w:t xml:space="preserve">critically discuss information visualizations </w:t>
+      </w:r>
+      <w:proofErr w:type="gramStart"/>
+      <w:r>
+        <w:t>in light of</w:t>
+      </w:r>
+      <w:proofErr w:type="gramEnd"/>
+      <w:r>
+        <w:t xml:space="preserve"> current research and practice.</w:t>
       </w:r>
     </w:p>
     <w:p>
@@ -581,7 +591,15 @@
     </w:p>
     <w:p>
       <w:r>
-        <w:t>Software is licensed by Pratt, or offered with free student versions. Please also see Launchpad (one.pratt.edu) for virtual desktop access to a wide range of licensed software.</w:t>
+        <w:t xml:space="preserve">Software is licensed by </w:t>
+      </w:r>
+      <w:proofErr w:type="gramStart"/>
+      <w:r>
+        <w:t>Pratt, or</w:t>
+      </w:r>
+      <w:proofErr w:type="gramEnd"/>
+      <w:r>
+        <w:t xml:space="preserve"> offered with free student versions. Please also see Launchpad (one.pratt.edu) for virtual desktop access to a wide range of licensed software.</w:t>
       </w:r>
     </w:p>
     <w:p>
@@ -745,7 +763,23 @@
                 <w:sz w:val="20"/>
                 <w:szCs w:val="20"/>
               </w:rPr>
-              <w:t>students are expected to contribute a visualization critique in which they find and evaluate a data visualization to the discussion board on Canvas.</w:t>
+              <w:t xml:space="preserve">students are expected to contribute a visualization critique in which they find and evaluate </w:t>
+            </w:r>
+            <w:proofErr w:type="gramStart"/>
+            <w:r>
+              <w:rPr>
+                <w:sz w:val="20"/>
+                <w:szCs w:val="20"/>
+              </w:rPr>
+              <w:t>a data</w:t>
+            </w:r>
+            <w:proofErr w:type="gramEnd"/>
+            <w:r>
+              <w:rPr>
+                <w:sz w:val="20"/>
+                <w:szCs w:val="20"/>
+              </w:rPr>
+              <w:t xml:space="preserve"> visualization to the discussion board on Canvas.</w:t>
             </w:r>
           </w:p>
         </w:tc>
@@ -771,7 +805,21 @@
                 <w:sz w:val="20"/>
                 <w:szCs w:val="20"/>
               </w:rPr>
-              <w:t>Two lab reports will assess your ability to interpret and visualize data. For each assignment you will turn in a post on the course website. Each report includes:</w:t>
+              <w:t xml:space="preserve">Two lab reports will assess your ability to interpret and visualize data. For each assignment you will turn in a post on </w:t>
+            </w:r>
+            <w:r>
+              <w:rPr>
+                <w:sz w:val="20"/>
+                <w:szCs w:val="20"/>
+              </w:rPr>
+              <w:t>Canvas</w:t>
+            </w:r>
+            <w:r>
+              <w:rPr>
+                <w:sz w:val="20"/>
+                <w:szCs w:val="20"/>
+              </w:rPr>
+              <w:t>. Each report includes:</w:t>
             </w:r>
           </w:p>
           <w:p>
@@ -826,7 +874,14 @@
                 <w:sz w:val="20"/>
                 <w:szCs w:val="20"/>
               </w:rPr>
-              <w:t xml:space="preserve">Assignments are due on weeks </w:t>
+              <w:t>Lab Reports</w:t>
+            </w:r>
+            <w:r>
+              <w:rPr>
+                <w:sz w:val="20"/>
+                <w:szCs w:val="20"/>
+              </w:rPr>
+              <w:t xml:space="preserve"> are due on weeks </w:t>
             </w:r>
             <w:r>
               <w:rPr>
@@ -991,7 +1046,23 @@
                 <w:sz w:val="20"/>
                 <w:szCs w:val="20"/>
               </w:rPr>
-              <w:t>, due last day of class)</w:t>
+              <w:t xml:space="preserve">, </w:t>
+            </w:r>
+            <w:proofErr w:type="gramStart"/>
+            <w:r>
+              <w:rPr>
+                <w:sz w:val="20"/>
+                <w:szCs w:val="20"/>
+              </w:rPr>
+              <w:t>due</w:t>
+            </w:r>
+            <w:proofErr w:type="gramEnd"/>
+            <w:r>
+              <w:rPr>
+                <w:sz w:val="20"/>
+                <w:szCs w:val="20"/>
+              </w:rPr>
+              <w:t xml:space="preserve"> last day of class)</w:t>
             </w:r>
           </w:p>
           <w:p>
@@ -1025,7 +1096,23 @@
                 <w:sz w:val="20"/>
                 <w:szCs w:val="20"/>
               </w:rPr>
-              <w:t>, due last day of exam week)</w:t>
+              <w:t xml:space="preserve">, </w:t>
+            </w:r>
+            <w:proofErr w:type="gramStart"/>
+            <w:r>
+              <w:rPr>
+                <w:sz w:val="20"/>
+                <w:szCs w:val="20"/>
+              </w:rPr>
+              <w:t>due</w:t>
+            </w:r>
+            <w:proofErr w:type="gramEnd"/>
+            <w:r>
+              <w:rPr>
+                <w:sz w:val="20"/>
+                <w:szCs w:val="20"/>
+              </w:rPr>
+              <w:t xml:space="preserve"> last day of exam week)</w:t>
             </w:r>
           </w:p>
         </w:tc>
@@ -4294,7 +4381,7 @@
                 <w:sz w:val="20"/>
                 <w:szCs w:val="20"/>
               </w:rPr>
-              <w:t>: Dallas Maddox</w:t>
+              <w:t xml:space="preserve">: </w:t>
             </w:r>
             <w:r>
               <w:rPr>
@@ -4305,7 +4392,18 @@
                 <w:sz w:val="20"/>
                 <w:szCs w:val="20"/>
               </w:rPr>
-              <w:t xml:space="preserve"> – AI at Amazon Web Services</w:t>
+              <w:t>Will Geary – p5.js</w:t>
+            </w:r>
+            <w:r>
+              <w:rPr>
+                <w:rFonts w:eastAsia="Times New Roman"/>
+                <w:b/>
+                <w:bCs/>
+                <w:color w:val="000000"/>
+                <w:sz w:val="20"/>
+                <w:szCs w:val="20"/>
+              </w:rPr>
+              <w:t xml:space="preserve"> </w:t>
             </w:r>
           </w:p>
           <w:p>
@@ -4394,7 +4492,6 @@
                 <w:sz w:val="20"/>
                 <w:szCs w:val="20"/>
               </w:rPr>
-              <w:lastRenderedPageBreak/>
               <w:t>Week 15</w:t>
             </w:r>
           </w:p>
@@ -4460,29 +4557,7 @@
                 <w:sz w:val="20"/>
                 <w:szCs w:val="20"/>
               </w:rPr>
-              <w:t xml:space="preserve">Will </w:t>
-            </w:r>
-            <w:r>
-              <w:rPr>
-                <w:rFonts w:eastAsia="Times New Roman"/>
-                <w:b/>
-                <w:bCs/>
-                <w:color w:val="000000"/>
-                <w:sz w:val="20"/>
-                <w:szCs w:val="20"/>
-              </w:rPr>
-              <w:t>Geary</w:t>
-            </w:r>
-            <w:r>
-              <w:rPr>
-                <w:rFonts w:eastAsia="Times New Roman"/>
-                <w:b/>
-                <w:bCs/>
-                <w:color w:val="000000"/>
-                <w:sz w:val="20"/>
-                <w:szCs w:val="20"/>
-              </w:rPr>
-              <w:t xml:space="preserve"> – p5.js</w:t>
+              <w:t>Dallas Maddox – AI at Amazon Web Services</w:t>
             </w:r>
           </w:p>
           <w:p>
@@ -4816,7 +4891,15 @@
         <w:spacing w:line="240" w:lineRule="auto"/>
       </w:pPr>
       <w:r>
-        <w:t>Academic integrity at Pratt means using your own and original ideas in creating academic work. It also means that if you use the ideas or influence of others in your work, you must acknowledge them.</w:t>
+        <w:t xml:space="preserve">Academic integrity at Pratt means using your </w:t>
+      </w:r>
+      <w:proofErr w:type="gramStart"/>
+      <w:r>
+        <w:t>own and</w:t>
+      </w:r>
+      <w:proofErr w:type="gramEnd"/>
+      <w:r>
+        <w:t xml:space="preserve"> original ideas in creating academic work. It also means that if you use the ideas or influence of others in your work, you must acknowledge them.</w:t>
       </w:r>
     </w:p>
     <w:p>
@@ -4973,7 +5056,15 @@
         <w:ind w:left="720" w:right="559"/>
       </w:pPr>
       <w:r>
-        <w:t>The supplying or receiving of completed work including papers, projects, outlines, artworks, designs, prototypes, models, or research for submission by any person other than the author.</w:t>
+        <w:t xml:space="preserve">The supplying or receiving of completed work </w:t>
+      </w:r>
+      <w:proofErr w:type="gramStart"/>
+      <w:r>
+        <w:t>including</w:t>
+      </w:r>
+      <w:proofErr w:type="gramEnd"/>
+      <w:r>
+        <w:t xml:space="preserve"> papers, projects, outlines, artworks, designs, prototypes, models, or research for submission by any person other than the author.</w:t>
       </w:r>
     </w:p>
     <w:p>
@@ -5007,7 +5098,23 @@
         <w:ind w:left="720" w:right="606"/>
       </w:pPr>
       <w:r>
-        <w:t>The unauthorized supplying or receiving of information about the form or content of an examination.</w:t>
+        <w:t xml:space="preserve">The unauthorized </w:t>
+      </w:r>
+      <w:proofErr w:type="gramStart"/>
+      <w:r>
+        <w:t>supplying</w:t>
+      </w:r>
+      <w:proofErr w:type="gramEnd"/>
+      <w:r>
+        <w:t xml:space="preserve"> or </w:t>
+      </w:r>
+      <w:proofErr w:type="gramStart"/>
+      <w:r>
+        <w:t>receiving of</w:t>
+      </w:r>
+      <w:proofErr w:type="gramEnd"/>
+      <w:r>
+        <w:t xml:space="preserve"> information about the form or content of an examination.</w:t>
       </w:r>
     </w:p>
     <w:p>
@@ -5024,8 +5131,11 @@
         <w:ind w:left="720" w:right="606"/>
       </w:pPr>
       <w:r>
+        <w:t xml:space="preserve">The supplying or receiving of partial or complete answers, or suggestions for </w:t>
+      </w:r>
+      <w:r>
         <w:lastRenderedPageBreak/>
-        <w:t>The supplying or receiving of partial or complete answers, or suggestions for answers; or the supplying or receiving of assistance in interpretation of questions on any examination from any source not explicitly authorized. (This includes copying or reading of another student’s work or consultation of notes or other sources during an examination.)</w:t>
+        <w:t>answers; or the supplying or receiving of assistance in interpretation of questions on any examination from any source not explicitly authorized. (This includes copying or reading of another student’s work or consultation of notes or other sources during an examination.)</w:t>
       </w:r>
     </w:p>
     <w:p>
@@ -5138,7 +5248,15 @@
         <w:spacing w:line="240" w:lineRule="auto"/>
       </w:pPr>
       <w:r>
-        <w:t xml:space="preserve">Consistent attendance is essential for the completion of any course or program and is a precondition for passing a course. Attendance alone cannot count as a specific portion of a student’s grade, though class participation may be counted as part of a student’s grade. A student’s final grade may be lowered as a result of absences, at the discretion of the instructor and as specified on their syllabus. Repeated absences may result in a failing grade. For full details, see Pratt’s </w:t>
+        <w:t xml:space="preserve">Consistent attendance is essential for the completion of any course or program and is a precondition for passing a course. Attendance alone cannot count as a specific portion of a student’s grade, though class participation may be counted as part of a student’s grade. A student’s final grade may be lowered </w:t>
+      </w:r>
+      <w:proofErr w:type="gramStart"/>
+      <w:r>
+        <w:t>as a result of</w:t>
+      </w:r>
+      <w:proofErr w:type="gramEnd"/>
+      <w:r>
+        <w:t xml:space="preserve"> absences, at the discretion of the instructor and as specified on their syllabus. Repeated absences may result in a failing grade. For full details, see Pratt’s </w:t>
       </w:r>
       <w:hyperlink r:id="rId15">
         <w:r>
@@ -5324,7 +5442,21 @@
         <w:rPr>
           <w:color w:val="212121"/>
         </w:rPr>
-        <w:t xml:space="preserve"> coordinates access for students with disabilities. Students who identify as having any type of disability are entitled and encouraged to enroll with the L/AC in order to determine and implement reasonable accommodations. Contact the Learning/Access Center at </w:t>
+        <w:t xml:space="preserve"> coordinates access for students with disabilities. Students who identify as having any type of disability are entitled and encouraged to enroll with the L/AC </w:t>
+      </w:r>
+      <w:proofErr w:type="gramStart"/>
+      <w:r>
+        <w:rPr>
+          <w:color w:val="212121"/>
+        </w:rPr>
+        <w:t>in order to</w:t>
+      </w:r>
+      <w:proofErr w:type="gramEnd"/>
+      <w:r>
+        <w:rPr>
+          <w:color w:val="212121"/>
+        </w:rPr>
+        <w:t xml:space="preserve"> determine and implement reasonable accommodations. Contact the Learning/Access Center at </w:t>
       </w:r>
       <w:hyperlink r:id="rId22">
         <w:r>
@@ -5379,7 +5511,15 @@
         </w:r>
       </w:hyperlink>
       <w:r>
-        <w:t xml:space="preserve">. Title IX also covers accommodations for pregnancy and related conditions and/or parental status. Should you require a reasonable accommodation because of such status, please contact the </w:t>
+        <w:t xml:space="preserve">. Title IX also covers </w:t>
+      </w:r>
+      <w:proofErr w:type="gramStart"/>
+      <w:r>
+        <w:t>accommodations</w:t>
+      </w:r>
+      <w:proofErr w:type="gramEnd"/>
+      <w:r>
+        <w:t xml:space="preserve"> for pregnancy and related conditions and/or parental status. Should you require a reasonable accommodation because of such status, please contact the </w:t>
       </w:r>
       <w:hyperlink r:id="rId25">
         <w:r>
@@ -5688,10 +5828,7 @@
       </w:pPr>
     </w:p>
     <w:sectPr>
-      <w:headerReference w:type="default" r:id="rId39"/>
-      <w:footerReference w:type="default" r:id="rId40"/>
-      <w:headerReference w:type="first" r:id="rId41"/>
-      <w:footerReference w:type="first" r:id="rId42"/>
+      <w:footerReference w:type="default" r:id="rId39"/>
       <w:pgSz w:w="12240" w:h="15840"/>
       <w:pgMar w:top="1440" w:right="1440" w:bottom="1440" w:left="1440" w:header="720" w:footer="720" w:gutter="0"/>
       <w:cols w:space="720"/>
@@ -5730,15 +5867,12 @@
 <w:ftr xmlns:wpc="http://schemas.microsoft.com/office/word/2010/wordprocessingCanvas" xmlns:cx="http://schemas.microsoft.com/office/drawing/2014/chartex" xmlns:cx1="http://schemas.microsoft.com/office/drawing/2015/9/8/chartex" xmlns:cx2="http://schemas.microsoft.com/office/drawing/2015/10/21/chartex" xmlns:cx3="http://schemas.microsoft.com/office/drawing/2016/5/9/chartex" xmlns:cx4="http://schemas.microsoft.com/office/drawing/2016/5/10/chartex" xmlns:cx5="http://schemas.microsoft.com/office/drawing/2016/5/11/chartex" xmlns:cx6="http://schemas.microsoft.com/office/drawing/2016/5/12/chartex" xmlns:cx7="http://schemas.microsoft.com/office/drawing/2016/5/13/chartex" xmlns:cx8="http://schemas.microsoft.com/office/drawing/2016/5/14/chartex" xmlns:mc="http://schemas.openxmlformats.org/markup-compatibility/2006" xmlns:aink="http://schemas.microsoft.com/office/drawing/2016/ink" xmlns:am3d="http://schemas.microsoft.com/office/drawing/2017/model3d" xmlns:o="urn:schemas-microsoft-com:office:office" xmlns:oel="http://schemas.microsoft.com/office/2019/extlst" xmlns:r="http://schemas.openxmlformats.org/officeDocument/2006/relationships" xmlns:m="http://schemas.openxmlformats.org/officeDocument/2006/math" xmlns:v="urn:schemas-microsoft-com:vml" xmlns:wp14="http://schemas.microsoft.com/office/word/2010/wordprocessingDrawing" xmlns:wp="http://schemas.openxmlformats.org/drawingml/2006/wordprocessingDrawing" xmlns:w10="urn:schemas-microsoft-com:office:word" xmlns:w="http://schemas.openxmlformats.org/wordprocessingml/2006/main" xmlns:w14="http://schemas.microsoft.com/office/word/2010/wordml" xmlns:w15="http://schemas.microsoft.com/office/word/2012/wordml" xmlns:w16cex="http://schemas.microsoft.com/office/word/2018/wordml/cex" xmlns:w16cid="http://schemas.microsoft.com/office/word/2016/wordml/cid" xmlns:w16="http://schemas.microsoft.com/office/word/2018/wordml" xmlns:w16du="http://schemas.microsoft.com/office/word/2023/wordml/word16du" xmlns:w16sdtdh="http://schemas.microsoft.com/office/word/2020/wordml/sdtdatahash" xmlns:w16sdtfl="http://schemas.microsoft.com/office/word/2024/wordml/sdtformatlock" xmlns:w16se="http://schemas.microsoft.com/office/word/2015/wordml/symex" xmlns:wpg="http://schemas.microsoft.com/office/word/2010/wordprocessingGroup" xmlns:wpi="http://schemas.microsoft.com/office/word/2010/wordprocessingInk" xmlns:wne="http://schemas.microsoft.com/office/word/2006/wordml" xmlns:wps="http://schemas.microsoft.com/office/word/2010/wordprocessingShape" mc:Ignorable="w14 w15 w16se w16cid w16 w16cex w16sdtdh w16sdtfl w16du wp14">
   <w:p>
     <w:r>
-      <w:t>Last updated: Aug 21, 2024</w:t>
+      <w:t xml:space="preserve">Last updated: </w:t>
+    </w:r>
+    <w:r>
+      <w:t>December 17, 2025</w:t>
     </w:r>
   </w:p>
-</w:ftr>
-</file>
-
-<file path=word/footer2.xml><?xml version="1.0" encoding="utf-8"?>
-<w:ftr xmlns:wpc="http://schemas.microsoft.com/office/word/2010/wordprocessingCanvas" xmlns:cx="http://schemas.microsoft.com/office/drawing/2014/chartex" xmlns:cx1="http://schemas.microsoft.com/office/drawing/2015/9/8/chartex" xmlns:cx2="http://schemas.microsoft.com/office/drawing/2015/10/21/chartex" xmlns:cx3="http://schemas.microsoft.com/office/drawing/2016/5/9/chartex" xmlns:cx4="http://schemas.microsoft.com/office/drawing/2016/5/10/chartex" xmlns:cx5="http://schemas.microsoft.com/office/drawing/2016/5/11/chartex" xmlns:cx6="http://schemas.microsoft.com/office/drawing/2016/5/12/chartex" xmlns:cx7="http://schemas.microsoft.com/office/drawing/2016/5/13/chartex" xmlns:cx8="http://schemas.microsoft.com/office/drawing/2016/5/14/chartex" xmlns:mc="http://schemas.openxmlformats.org/markup-compatibility/2006" xmlns:aink="http://schemas.microsoft.com/office/drawing/2016/ink" xmlns:am3d="http://schemas.microsoft.com/office/drawing/2017/model3d" xmlns:o="urn:schemas-microsoft-com:office:office" xmlns:oel="http://schemas.microsoft.com/office/2019/extlst" xmlns:r="http://schemas.openxmlformats.org/officeDocument/2006/relationships" xmlns:m="http://schemas.openxmlformats.org/officeDocument/2006/math" xmlns:v="urn:schemas-microsoft-com:vml" xmlns:wp14="http://schemas.microsoft.com/office/word/2010/wordprocessingDrawing" xmlns:wp="http://schemas.openxmlformats.org/drawingml/2006/wordprocessingDrawing" xmlns:w10="urn:schemas-microsoft-com:office:word" xmlns:w="http://schemas.openxmlformats.org/wordprocessingml/2006/main" xmlns:w14="http://schemas.microsoft.com/office/word/2010/wordml" xmlns:w15="http://schemas.microsoft.com/office/word/2012/wordml" xmlns:w16cex="http://schemas.microsoft.com/office/word/2018/wordml/cex" xmlns:w16cid="http://schemas.microsoft.com/office/word/2016/wordml/cid" xmlns:w16="http://schemas.microsoft.com/office/word/2018/wordml" xmlns:w16du="http://schemas.microsoft.com/office/word/2023/wordml/word16du" xmlns:w16sdtdh="http://schemas.microsoft.com/office/word/2020/wordml/sdtdatahash" xmlns:w16sdtfl="http://schemas.microsoft.com/office/word/2024/wordml/sdtformatlock" xmlns:w16se="http://schemas.microsoft.com/office/word/2015/wordml/symex" xmlns:wpg="http://schemas.microsoft.com/office/word/2010/wordprocessingGroup" xmlns:wpi="http://schemas.microsoft.com/office/word/2010/wordprocessingInk" xmlns:wne="http://schemas.microsoft.com/office/word/2006/wordml" xmlns:wps="http://schemas.microsoft.com/office/word/2010/wordprocessingShape" mc:Ignorable="w14 w15 w16se w16cid w16 w16cex w16sdtdh w16sdtfl w16du wp14">
-  <w:p/>
 </w:ftr>
 </file>
 
@@ -5765,26 +5899,6 @@
     </w:p>
   </w:footnote>
 </w:footnotes>
-</file>
-
-<file path=word/header1.xml><?xml version="1.0" encoding="utf-8"?>
-<w:hdr xmlns:wpc="http://schemas.microsoft.com/office/word/2010/wordprocessingCanvas" xmlns:cx="http://schemas.microsoft.com/office/drawing/2014/chartex" xmlns:cx1="http://schemas.microsoft.com/office/drawing/2015/9/8/chartex" xmlns:cx2="http://schemas.microsoft.com/office/drawing/2015/10/21/chartex" xmlns:cx3="http://schemas.microsoft.com/office/drawing/2016/5/9/chartex" xmlns:cx4="http://schemas.microsoft.com/office/drawing/2016/5/10/chartex" xmlns:cx5="http://schemas.microsoft.com/office/drawing/2016/5/11/chartex" xmlns:cx6="http://schemas.microsoft.com/office/drawing/2016/5/12/chartex" xmlns:cx7="http://schemas.microsoft.com/office/drawing/2016/5/13/chartex" xmlns:cx8="http://schemas.microsoft.com/office/drawing/2016/5/14/chartex" xmlns:mc="http://schemas.openxmlformats.org/markup-compatibility/2006" xmlns:aink="http://schemas.microsoft.com/office/drawing/2016/ink" xmlns:am3d="http://schemas.microsoft.com/office/drawing/2017/model3d" xmlns:o="urn:schemas-microsoft-com:office:office" xmlns:oel="http://schemas.microsoft.com/office/2019/extlst" xmlns:r="http://schemas.openxmlformats.org/officeDocument/2006/relationships" xmlns:m="http://schemas.openxmlformats.org/officeDocument/2006/math" xmlns:v="urn:schemas-microsoft-com:vml" xmlns:wp14="http://schemas.microsoft.com/office/word/2010/wordprocessingDrawing" xmlns:wp="http://schemas.openxmlformats.org/drawingml/2006/wordprocessingDrawing" xmlns:w10="urn:schemas-microsoft-com:office:word" xmlns:w="http://schemas.openxmlformats.org/wordprocessingml/2006/main" xmlns:w14="http://schemas.microsoft.com/office/word/2010/wordml" xmlns:w15="http://schemas.microsoft.com/office/word/2012/wordml" xmlns:w16cex="http://schemas.microsoft.com/office/word/2018/wordml/cex" xmlns:w16cid="http://schemas.microsoft.com/office/word/2016/wordml/cid" xmlns:w16="http://schemas.microsoft.com/office/word/2018/wordml" xmlns:w16du="http://schemas.microsoft.com/office/word/2023/wordml/word16du" xmlns:w16sdtdh="http://schemas.microsoft.com/office/word/2020/wordml/sdtdatahash" xmlns:w16sdtfl="http://schemas.microsoft.com/office/word/2024/wordml/sdtformatlock" xmlns:w16se="http://schemas.microsoft.com/office/word/2015/wordml/symex" xmlns:wpg="http://schemas.microsoft.com/office/word/2010/wordprocessingGroup" xmlns:wpi="http://schemas.microsoft.com/office/word/2010/wordprocessingInk" xmlns:wne="http://schemas.microsoft.com/office/word/2006/wordml" xmlns:wps="http://schemas.microsoft.com/office/word/2010/wordprocessingShape" mc:Ignorable="w14 w15 w16se w16cid w16 w16cex w16sdtdh w16sdtfl w16du wp14">
-  <w:p/>
-</w:hdr>
-</file>
-
-<file path=word/header2.xml><?xml version="1.0" encoding="utf-8"?>
-<w:hdr xmlns:wpc="http://schemas.microsoft.com/office/word/2010/wordprocessingCanvas" xmlns:cx="http://schemas.microsoft.com/office/drawing/2014/chartex" xmlns:cx1="http://schemas.microsoft.com/office/drawing/2015/9/8/chartex" xmlns:cx2="http://schemas.microsoft.com/office/drawing/2015/10/21/chartex" xmlns:cx3="http://schemas.microsoft.com/office/drawing/2016/5/9/chartex" xmlns:cx4="http://schemas.microsoft.com/office/drawing/2016/5/10/chartex" xmlns:cx5="http://schemas.microsoft.com/office/drawing/2016/5/11/chartex" xmlns:cx6="http://schemas.microsoft.com/office/drawing/2016/5/12/chartex" xmlns:cx7="http://schemas.microsoft.com/office/drawing/2016/5/13/chartex" xmlns:cx8="http://schemas.microsoft.com/office/drawing/2016/5/14/chartex" xmlns:mc="http://schemas.openxmlformats.org/markup-compatibility/2006" xmlns:aink="http://schemas.microsoft.com/office/drawing/2016/ink" xmlns:am3d="http://schemas.microsoft.com/office/drawing/2017/model3d" xmlns:o="urn:schemas-microsoft-com:office:office" xmlns:oel="http://schemas.microsoft.com/office/2019/extlst" xmlns:r="http://schemas.openxmlformats.org/officeDocument/2006/relationships" xmlns:m="http://schemas.openxmlformats.org/officeDocument/2006/math" xmlns:v="urn:schemas-microsoft-com:vml" xmlns:wp14="http://schemas.microsoft.com/office/word/2010/wordprocessingDrawing" xmlns:wp="http://schemas.openxmlformats.org/drawingml/2006/wordprocessingDrawing" xmlns:w10="urn:schemas-microsoft-com:office:word" xmlns:w="http://schemas.openxmlformats.org/wordprocessingml/2006/main" xmlns:w14="http://schemas.microsoft.com/office/word/2010/wordml" xmlns:w15="http://schemas.microsoft.com/office/word/2012/wordml" xmlns:w16cex="http://schemas.microsoft.com/office/word/2018/wordml/cex" xmlns:w16cid="http://schemas.microsoft.com/office/word/2016/wordml/cid" xmlns:w16="http://schemas.microsoft.com/office/word/2018/wordml" xmlns:w16du="http://schemas.microsoft.com/office/word/2023/wordml/word16du" xmlns:w16sdtdh="http://schemas.microsoft.com/office/word/2020/wordml/sdtdatahash" xmlns:w16sdtfl="http://schemas.microsoft.com/office/word/2024/wordml/sdtformatlock" xmlns:w16se="http://schemas.microsoft.com/office/word/2015/wordml/symex" xmlns:wpg="http://schemas.microsoft.com/office/word/2010/wordprocessingGroup" xmlns:wpi="http://schemas.microsoft.com/office/word/2010/wordprocessingInk" xmlns:wne="http://schemas.microsoft.com/office/word/2006/wordml" xmlns:wps="http://schemas.microsoft.com/office/word/2010/wordprocessingShape" mc:Ignorable="w14 w15 w16se w16cid w16 w16cex w16sdtdh w16sdtfl w16du wp14">
-  <w:p>
-    <w:pPr>
-      <w:rPr>
-        <w:sz w:val="18"/>
-        <w:szCs w:val="18"/>
-        <w:highlight w:val="yellow"/>
-      </w:rPr>
-    </w:pPr>
-  </w:p>
-</w:hdr>
 </file>
 
 <file path=word/numbering.xml><?xml version="1.0" encoding="utf-8"?>
@@ -9074,6 +9188,50 @@
       </w:tblBorders>
     </w:tblPr>
   </w:style>
+  <w:style w:type="paragraph" w:styleId="Header">
+    <w:name w:val="header"/>
+    <w:basedOn w:val="Normal"/>
+    <w:link w:val="HeaderChar"/>
+    <w:uiPriority w:val="99"/>
+    <w:unhideWhenUsed/>
+    <w:rsid w:val="00DB10BE"/>
+    <w:pPr>
+      <w:tabs>
+        <w:tab w:val="center" w:pos="4680"/>
+        <w:tab w:val="right" w:pos="9360"/>
+      </w:tabs>
+      <w:spacing w:line="240" w:lineRule="auto"/>
+    </w:pPr>
+  </w:style>
+  <w:style w:type="character" w:customStyle="1" w:styleId="HeaderChar">
+    <w:name w:val="Header Char"/>
+    <w:basedOn w:val="DefaultParagraphFont"/>
+    <w:link w:val="Header"/>
+    <w:uiPriority w:val="99"/>
+    <w:rsid w:val="00DB10BE"/>
+  </w:style>
+  <w:style w:type="paragraph" w:styleId="Footer">
+    <w:name w:val="footer"/>
+    <w:basedOn w:val="Normal"/>
+    <w:link w:val="FooterChar"/>
+    <w:uiPriority w:val="99"/>
+    <w:unhideWhenUsed/>
+    <w:rsid w:val="00DB10BE"/>
+    <w:pPr>
+      <w:tabs>
+        <w:tab w:val="center" w:pos="4680"/>
+        <w:tab w:val="right" w:pos="9360"/>
+      </w:tabs>
+      <w:spacing w:line="240" w:lineRule="auto"/>
+    </w:pPr>
+  </w:style>
+  <w:style w:type="character" w:customStyle="1" w:styleId="FooterChar">
+    <w:name w:val="Footer Char"/>
+    <w:basedOn w:val="DefaultParagraphFont"/>
+    <w:link w:val="Footer"/>
+    <w:uiPriority w:val="99"/>
+    <w:rsid w:val="00DB10BE"/>
+  </w:style>
 </w:styles>
 </file>
 

</xml_diff>

<commit_message>
week 4 lecture start
</commit_message>
<xml_diff>
--- a/syllabus/syllabusSp26.docx
+++ b/syllabus/syllabusSp26.docx
@@ -3028,6 +3028,7 @@
               <w:contextualSpacing/>
               <w:rPr>
                 <w:rFonts w:eastAsia="Times New Roman"/>
+                <w:color w:val="000000"/>
                 <w:sz w:val="20"/>
                 <w:szCs w:val="20"/>
               </w:rPr>
@@ -3059,6 +3060,39 @@
               </w:rPr>
               <w:t xml:space="preserve"> Ch 10, 11, and 12</w:t>
             </w:r>
+          </w:p>
+          <w:p>
+            <w:pPr>
+              <w:spacing w:line="240" w:lineRule="auto"/>
+              <w:contextualSpacing/>
+              <w:rPr>
+                <w:rFonts w:eastAsia="Times New Roman"/>
+                <w:sz w:val="20"/>
+                <w:szCs w:val="20"/>
+              </w:rPr>
+            </w:pPr>
+          </w:p>
+          <w:p>
+            <w:pPr>
+              <w:spacing w:line="240" w:lineRule="auto"/>
+              <w:contextualSpacing/>
+              <w:rPr>
+                <w:rFonts w:eastAsia="Times New Roman"/>
+                <w:sz w:val="20"/>
+                <w:szCs w:val="20"/>
+              </w:rPr>
+            </w:pPr>
+            <w:hyperlink r:id="rId12" w:history="1">
+              <w:r>
+                <w:rPr>
+                  <w:rStyle w:val="Hyperlink"/>
+                  <w:rFonts w:eastAsia="Times New Roman"/>
+                  <w:sz w:val="20"/>
+                  <w:szCs w:val="20"/>
+                </w:rPr>
+                <w:t>F-it, Let’s Use Pie Charts</w:t>
+              </w:r>
+            </w:hyperlink>
           </w:p>
         </w:tc>
       </w:tr>
@@ -4001,7 +4035,7 @@
                 <w:szCs w:val="20"/>
               </w:rPr>
             </w:pPr>
-            <w:hyperlink r:id="rId12" w:history="1">
+            <w:hyperlink r:id="rId13" w:history="1">
               <w:r>
                 <w:rPr>
                   <w:rStyle w:val="Hyperlink"/>
@@ -5121,7 +5155,7 @@
       <w:r>
         <w:t xml:space="preserve">The following abbreviated set of policies is especially relevant to this class. Full details on policies and procedures can be found on the Pratt </w:t>
       </w:r>
-      <w:hyperlink r:id="rId13">
+      <w:hyperlink r:id="rId14">
         <w:r>
           <w:rPr>
             <w:color w:val="1155CC"/>
@@ -5151,7 +5185,7 @@
       <w:r>
         <w:t xml:space="preserve">All Pratt students, faculty, and staff members are expected to value and uphold the </w:t>
       </w:r>
-      <w:hyperlink r:id="rId14">
+      <w:hyperlink r:id="rId15">
         <w:r>
           <w:rPr>
             <w:color w:val="1155CC"/>
@@ -5441,7 +5475,7 @@
       <w:r>
         <w:t xml:space="preserve">The use of generative artificial intelligence (AI) to produce or to improve work, whether visual or textual, except when called for by an assignment or instructor and acknowledged transparently as one tool among others in the creative process. (See also Pratt’s </w:t>
       </w:r>
-      <w:hyperlink r:id="rId15">
+      <w:hyperlink r:id="rId16">
         <w:r>
           <w:rPr>
             <w:color w:val="1155CC"/>
@@ -5481,7 +5515,7 @@
       <w:r>
         <w:t xml:space="preserve">The Academic Integrity Standing Committee (AISC) is charged with educating faculty, staff, and students about academic integrity practices. Whenever possible, we strive to resolve alleged infractions at the most local level possible, such as between student and professor, or within a department or school. When necessary, members of this committee will form an Academic Integrity Hearing Board to hear cases regarding cheating, plagiarism, and other infractions described below; these infractions can be grounds for citation, sanction, or dismissal. Detailed procedures are explained in the full version of the </w:t>
       </w:r>
-      <w:hyperlink r:id="rId16">
+      <w:hyperlink r:id="rId17">
         <w:r>
           <w:rPr>
             <w:color w:val="1155CC"/>
@@ -5490,7 +5524,7 @@
           <w:t xml:space="preserve">Academic Integrity </w:t>
         </w:r>
       </w:hyperlink>
-      <w:hyperlink r:id="rId17">
+      <w:hyperlink r:id="rId18">
         <w:r>
           <w:rPr>
             <w:color w:val="1155CC"/>
@@ -5545,7 +5579,7 @@
       <w:r>
         <w:t xml:space="preserve"> absences, at the discretion of the instructor and as specified on their syllabus. Repeated absences may result in a failing grade. For full details, see Pratt’s </w:t>
       </w:r>
-      <w:hyperlink r:id="rId18">
+      <w:hyperlink r:id="rId19">
         <w:r>
           <w:rPr>
             <w:color w:val="1155CC"/>
@@ -5573,7 +5607,7 @@
       <w:r>
         <w:t xml:space="preserve">Students with extensive absences (three or more for any reason) may be required to drop the course or may receive a failing grade at the discretion of the instructor. For more information on Pratt’s Attendance Policy, please visit </w:t>
       </w:r>
-      <w:hyperlink r:id="rId19">
+      <w:hyperlink r:id="rId20">
         <w:r>
           <w:rPr>
             <w:color w:val="1155CC"/>
@@ -5618,7 +5652,7 @@
         <w:lastRenderedPageBreak/>
         <w:t xml:space="preserve">contact the Student Success Center at </w:t>
       </w:r>
-      <w:hyperlink r:id="rId20">
+      <w:hyperlink r:id="rId21">
         <w:r>
           <w:rPr>
             <w:color w:val="1155CC"/>
@@ -5644,7 +5678,7 @@
       <w:r>
         <w:t xml:space="preserve">For assistance with writing assignments, contact the Writing and Tutorial Center at </w:t>
       </w:r>
-      <w:hyperlink r:id="rId21">
+      <w:hyperlink r:id="rId22">
         <w:r>
           <w:rPr>
             <w:color w:val="1155CC"/>
@@ -5656,7 +5690,7 @@
       <w:r>
         <w:t xml:space="preserve">. The </w:t>
       </w:r>
-      <w:hyperlink r:id="rId22">
+      <w:hyperlink r:id="rId23">
         <w:r>
           <w:rPr>
             <w:color w:val="1155CC"/>
@@ -5682,7 +5716,7 @@
       <w:r>
         <w:t xml:space="preserve">Academic advisors are also a great resource; students can find their advisor’s contact information or schedule an appointment through </w:t>
       </w:r>
-      <w:hyperlink r:id="rId23">
+      <w:hyperlink r:id="rId24">
         <w:r>
           <w:rPr>
             <w:color w:val="1155CC"/>
@@ -5719,7 +5753,7 @@
         </w:rPr>
         <w:t xml:space="preserve">The </w:t>
       </w:r>
-      <w:hyperlink r:id="rId24">
+      <w:hyperlink r:id="rId25">
         <w:r>
           <w:rPr>
             <w:color w:val="1155CC"/>
@@ -5748,7 +5782,7 @@
         </w:rPr>
         <w:t xml:space="preserve"> determine and implement reasonable accommodations. Contact the Learning/Access Center at </w:t>
       </w:r>
-      <w:hyperlink r:id="rId25">
+      <w:hyperlink r:id="rId26">
         <w:r>
           <w:rPr>
             <w:color w:val="1155CC"/>
@@ -5779,7 +5813,7 @@
       <w:r>
         <w:t xml:space="preserve">Pratt Institute is committed to fostering a safe and welcoming learning environment. The Institute’s </w:t>
       </w:r>
-      <w:hyperlink r:id="rId26">
+      <w:hyperlink r:id="rId27">
         <w:r>
           <w:rPr>
             <w:color w:val="1155CC"/>
@@ -5791,7 +5825,7 @@
       <w:r>
         <w:t xml:space="preserve"> prohibits unlawful discrimination and harassment, and sexual misconduct including sex discrimination, sex-based harassment, sexual assault, dating/domestic violence, and stalking. The Institute takes prompt and appropriate action to address prohibited conduct, end a hostile environment if one has been created, and prevent the recurrence of a hostile environment. To submit a concern of prohibited conduct, please use the </w:t>
       </w:r>
-      <w:hyperlink r:id="rId27">
+      <w:hyperlink r:id="rId28">
         <w:r>
           <w:rPr>
             <w:color w:val="1155CC"/>
@@ -5811,7 +5845,7 @@
       <w:r>
         <w:t xml:space="preserve"> for pregnancy and related conditions and/or parental status. Should you require a reasonable accommodation because of such status, please contact the </w:t>
       </w:r>
-      <w:hyperlink r:id="rId28">
+      <w:hyperlink r:id="rId29">
         <w:r>
           <w:rPr>
             <w:color w:val="1155CC"/>
@@ -5843,7 +5877,7 @@
       <w:r>
         <w:t xml:space="preserve">: The </w:t>
       </w:r>
-      <w:hyperlink r:id="rId29">
+      <w:hyperlink r:id="rId30">
         <w:r>
           <w:rPr>
             <w:color w:val="1155CC"/>
@@ -5855,7 +5889,7 @@
       <w:r>
         <w:t xml:space="preserve"> does require that I report any incident of discrimination, harassment, or sexual misconduct that you disclose to me to the Institute's </w:t>
       </w:r>
-      <w:hyperlink r:id="rId30">
+      <w:hyperlink r:id="rId31">
         <w:r>
           <w:rPr>
             <w:color w:val="1155CC"/>
@@ -5867,7 +5901,7 @@
       <w:r>
         <w:t xml:space="preserve"> If you do inform me of such conduct I will keep the information private. You are welcome to report an incident directly by contacting the Title IX Coordinator or using the </w:t>
       </w:r>
-      <w:hyperlink r:id="rId31">
+      <w:hyperlink r:id="rId32">
         <w:r>
           <w:rPr>
             <w:color w:val="1155CC"/>
@@ -5879,7 +5913,7 @@
       <w:r>
         <w:t xml:space="preserve">. You can also speak to someone confidentially by contacting our confidential resources in </w:t>
       </w:r>
-      <w:hyperlink r:id="rId32">
+      <w:hyperlink r:id="rId33">
         <w:r>
           <w:rPr>
             <w:color w:val="1155CC"/>
@@ -5891,7 +5925,7 @@
       <w:r>
         <w:t xml:space="preserve"> or the </w:t>
       </w:r>
-      <w:hyperlink r:id="rId33">
+      <w:hyperlink r:id="rId34">
         <w:r>
           <w:rPr>
             <w:color w:val="1155CC"/>
@@ -5910,7 +5944,7 @@
         </w:rPr>
         <w:t xml:space="preserve">For more information, please contact the </w:t>
       </w:r>
-      <w:hyperlink r:id="rId34">
+      <w:hyperlink r:id="rId35">
         <w:r>
           <w:rPr>
             <w:color w:val="1155CC"/>
@@ -5961,7 +5995,7 @@
       <w:r>
         <w:t xml:space="preserve">Pratt is dedicated to creating a culture where the entire community can flourish and thrive. Taking time to care for yourself and seeking appropriate support is important to achieving your academic and professional goals. Several resources are available through </w:t>
       </w:r>
-      <w:hyperlink r:id="rId35">
+      <w:hyperlink r:id="rId36">
         <w:r>
           <w:rPr>
             <w:color w:val="1155CC"/>
@@ -5973,7 +6007,7 @@
       <w:r>
         <w:t xml:space="preserve">, including our Student Advocate and Care Coordinator, who can also be reached at 718.399.4546 or </w:t>
       </w:r>
-      <w:hyperlink r:id="rId36">
+      <w:hyperlink r:id="rId37">
         <w:r>
           <w:rPr>
             <w:color w:val="1155CC"/>
@@ -5985,7 +6019,7 @@
       <w:r>
         <w:t xml:space="preserve">. If you or anyone you know experiences overwhelming academic stress, persistent difficult feelings, or challenging life events, the Counseling Center can be reached 24/7 by calling 718.687.5356. To schedule a consultation, please call or email </w:t>
       </w:r>
-      <w:hyperlink r:id="rId37">
+      <w:hyperlink r:id="rId38">
         <w:r>
           <w:rPr>
             <w:color w:val="1155CC"/>
@@ -6011,7 +6045,7 @@
         <w:spacing w:line="240" w:lineRule="auto"/>
         <w:ind w:right="366"/>
       </w:pPr>
-      <w:hyperlink r:id="rId38">
+      <w:hyperlink r:id="rId39">
         <w:r>
           <w:rPr>
             <w:color w:val="1155CC"/>
@@ -6052,7 +6086,7 @@
       <w:r>
         <w:t xml:space="preserve">The Department of Public Safety provides 24-hour-a-day protection to the campus, including an </w:t>
       </w:r>
-      <w:hyperlink r:id="rId39">
+      <w:hyperlink r:id="rId40">
         <w:r>
           <w:rPr>
             <w:color w:val="1155CC"/>
@@ -6064,7 +6098,7 @@
       <w:r>
         <w:t xml:space="preserve">. Contact Public Safety at </w:t>
       </w:r>
-      <w:hyperlink r:id="rId40">
+      <w:hyperlink r:id="rId41">
         <w:r>
           <w:rPr>
             <w:color w:val="1155CC"/>
@@ -6076,7 +6110,7 @@
       <w:r>
         <w:t xml:space="preserve"> or 718.636.3540. The Pratt Emergency Alert System is used to send urgent messages to registered mobile devices and emails (faculty, staff, and students have the option to opt-out, which must be renewed each year). You can update your emergency contact information in the </w:t>
       </w:r>
-      <w:hyperlink r:id="rId41">
+      <w:hyperlink r:id="rId42">
         <w:r>
           <w:rPr>
             <w:color w:val="1155CC"/>
@@ -6115,7 +6149,7 @@
       </w:pPr>
     </w:p>
     <w:sectPr>
-      <w:footerReference w:type="default" r:id="rId42"/>
+      <w:footerReference w:type="default" r:id="rId43"/>
       <w:pgSz w:w="12240" w:h="15840"/>
       <w:pgMar w:top="1440" w:right="1440" w:bottom="1440" w:left="1440" w:header="720" w:footer="720" w:gutter="0"/>
       <w:cols w:space="720"/>

</xml_diff>

<commit_message>
working with data in python workshop progress
</commit_message>
<xml_diff>
--- a/syllabus/syllabusSp26.docx
+++ b/syllabus/syllabusSp26.docx
@@ -3404,25 +3404,7 @@
                   <w:sz w:val="20"/>
                   <w:szCs w:val="20"/>
                 </w:rPr>
-                <w:t>Au</w:t>
-              </w:r>
-              <w:r>
-                <w:rPr>
-                  <w:rStyle w:val="Hyperlink"/>
-                  <w:rFonts w:eastAsia="Times New Roman"/>
-                  <w:sz w:val="20"/>
-                  <w:szCs w:val="20"/>
-                </w:rPr>
-                <w:t>t</w:t>
-              </w:r>
-              <w:r>
-                <w:rPr>
-                  <w:rStyle w:val="Hyperlink"/>
-                  <w:rFonts w:eastAsia="Times New Roman"/>
-                  <w:sz w:val="20"/>
-                  <w:szCs w:val="20"/>
-                </w:rPr>
-                <w:t>omate the Boring Stuff</w:t>
+                <w:t>Automate the Boring Stuff</w:t>
               </w:r>
             </w:hyperlink>
           </w:p>

</xml_diff>